<commit_message>
ALLE AKKOORDEN EN DOCUMENTEN BIJGEWERKT NU NAAR PDF KT1
</commit_message>
<xml_diff>
--- a/Documentatie/Kerntaak-1/1.5.15_Taakverdeling-ontwikkelomgeving/2017-05-01_Taakverdeling_ontwikkelomgeving_V1.docx
+++ b/Documentatie/Kerntaak-1/1.5.15_Taakverdeling-ontwikkelomgeving/2017-05-01_Taakverdeling_ontwikkelomgeving_V1.docx
@@ -444,40 +444,14 @@
                                     <w:lang w:val="en-US"/>
                                   </w:rPr>
                                   <w:br/>
-                                </w:r>
-                                <w:proofErr w:type="spellStart"/>
-                                <w:r>
-                                  <w:rPr>
-                                    <w:lang w:val="en-US"/>
-                                  </w:rPr>
-                                  <w:t>Klas</w:t>
-                                </w:r>
-                                <w:proofErr w:type="spellEnd"/>
-                                <w:r>
-                                  <w:rPr>
-                                    <w:lang w:val="en-US"/>
-                                  </w:rPr>
-                                  <w:t>: RIO4-APO3A</w:t>
+                                  <w:t>Klas: RIO4-APO3A</w:t>
                                 </w:r>
                                 <w:r>
                                   <w:rPr>
                                     <w:lang w:val="en-US"/>
                                   </w:rPr>
                                   <w:br/>
-                                </w:r>
-                                <w:proofErr w:type="spellStart"/>
-                                <w:r>
-                                  <w:rPr>
-                                    <w:lang w:val="en-US"/>
-                                  </w:rPr>
-                                  <w:t>Examencasus</w:t>
-                                </w:r>
-                                <w:proofErr w:type="spellEnd"/>
-                                <w:r>
-                                  <w:rPr>
-                                    <w:lang w:val="en-US"/>
-                                  </w:rPr>
-                                  <w:t>: 03</w:t>
+                                  <w:t>Examencasus: 03</w:t>
                                 </w:r>
                               </w:p>
                               <w:p>
@@ -1097,9 +1071,10 @@
         <w:tblLook w:val="04A0" w:firstRow="1" w:lastRow="0" w:firstColumn="1" w:lastColumn="0" w:noHBand="0" w:noVBand="1"/>
       </w:tblPr>
       <w:tblGrid>
-        <w:gridCol w:w="3020"/>
-        <w:gridCol w:w="2362"/>
-        <w:gridCol w:w="3680"/>
+        <w:gridCol w:w="2191"/>
+        <w:gridCol w:w="2028"/>
+        <w:gridCol w:w="2937"/>
+        <w:gridCol w:w="1906"/>
       </w:tblGrid>
       <w:tr>
         <w:trPr>
@@ -1108,7 +1083,7 @@
         <w:tc>
           <w:tcPr>
             <w:cnfStyle w:val="001000000000" w:firstRow="0" w:lastRow="0" w:firstColumn="1" w:lastColumn="0" w:oddVBand="0" w:evenVBand="0" w:oddHBand="0" w:evenHBand="0" w:firstRowFirstColumn="0" w:firstRowLastColumn="0" w:lastRowFirstColumn="0" w:lastRowLastColumn="0"/>
-            <w:tcW w:w="3020" w:type="dxa"/>
+            <w:tcW w:w="2191" w:type="dxa"/>
           </w:tcPr>
           <w:p>
             <w:r>
@@ -1118,7 +1093,7 @@
         </w:tc>
         <w:tc>
           <w:tcPr>
-            <w:tcW w:w="2362" w:type="dxa"/>
+            <w:tcW w:w="2028" w:type="dxa"/>
           </w:tcPr>
           <w:p>
             <w:pPr>
@@ -1131,7 +1106,7 @@
         </w:tc>
         <w:tc>
           <w:tcPr>
-            <w:tcW w:w="3680" w:type="dxa"/>
+            <w:tcW w:w="2937" w:type="dxa"/>
           </w:tcPr>
           <w:p>
             <w:pPr>
@@ -1139,6 +1114,19 @@
             </w:pPr>
             <w:r>
               <w:t>Wanneer installeren</w:t>
+            </w:r>
+          </w:p>
+        </w:tc>
+        <w:tc>
+          <w:tcPr>
+            <w:tcW w:w="1906" w:type="dxa"/>
+          </w:tcPr>
+          <w:p>
+            <w:pPr>
+              <w:cnfStyle w:val="100000000000" w:firstRow="1" w:lastRow="0" w:firstColumn="0" w:lastColumn="0" w:oddVBand="0" w:evenVBand="0" w:oddHBand="0" w:evenHBand="0" w:firstRowFirstColumn="0" w:firstRowLastColumn="0" w:lastRowFirstColumn="0" w:lastRowLastColumn="0"/>
+            </w:pPr>
+            <w:r>
+              <w:t>Tijd</w:t>
             </w:r>
           </w:p>
         </w:tc>
@@ -1150,59 +1138,50 @@
         <w:tc>
           <w:tcPr>
             <w:cnfStyle w:val="001000000000" w:firstRow="0" w:lastRow="0" w:firstColumn="1" w:lastColumn="0" w:oddVBand="0" w:evenVBand="0" w:oddHBand="0" w:evenHBand="0" w:firstRowFirstColumn="0" w:firstRowLastColumn="0" w:lastRowFirstColumn="0" w:lastRowLastColumn="0"/>
-            <w:tcW w:w="3020" w:type="dxa"/>
-          </w:tcPr>
-          <w:p>
-            <w:r>
-              <w:t xml:space="preserve">MS Visual studio </w:t>
-            </w:r>
-            <w:r>
-              <w:t xml:space="preserve">Enterprise </w:t>
-            </w:r>
-            <w:r>
-              <w:t>2015</w:t>
-            </w:r>
-          </w:p>
-        </w:tc>
-        <w:tc>
-          <w:tcPr>
-            <w:tcW w:w="2362" w:type="dxa"/>
+            <w:tcW w:w="2191" w:type="dxa"/>
+          </w:tcPr>
+          <w:p>
+            <w:r>
+              <w:t>MS Visual studio Enterprise 2015</w:t>
+            </w:r>
+          </w:p>
+        </w:tc>
+        <w:tc>
+          <w:tcPr>
+            <w:tcW w:w="2028" w:type="dxa"/>
           </w:tcPr>
           <w:p>
             <w:pPr>
               <w:cnfStyle w:val="000000100000" w:firstRow="0" w:lastRow="0" w:firstColumn="0" w:lastColumn="0" w:oddVBand="0" w:evenVBand="0" w:oddHBand="1" w:evenHBand="0" w:firstRowFirstColumn="0" w:firstRowLastColumn="0" w:lastRowFirstColumn="0" w:lastRowLastColumn="0"/>
             </w:pPr>
-            <w:proofErr w:type="spellStart"/>
-            <w:r>
-              <w:t>Santino</w:t>
-            </w:r>
-            <w:proofErr w:type="spellEnd"/>
-            <w:r>
-              <w:t xml:space="preserve"> </w:t>
-            </w:r>
-            <w:proofErr w:type="spellStart"/>
-            <w:r>
-              <w:t>Bonora</w:t>
-            </w:r>
-            <w:proofErr w:type="spellEnd"/>
-          </w:p>
-        </w:tc>
-        <w:tc>
-          <w:tcPr>
-            <w:tcW w:w="3680" w:type="dxa"/>
+            <w:r>
+              <w:t>Santino Bonora</w:t>
+            </w:r>
+          </w:p>
+        </w:tc>
+        <w:tc>
+          <w:tcPr>
+            <w:tcW w:w="2937" w:type="dxa"/>
           </w:tcPr>
           <w:p>
             <w:pPr>
               <w:cnfStyle w:val="000000100000" w:firstRow="0" w:lastRow="0" w:firstColumn="0" w:lastColumn="0" w:oddVBand="0" w:evenVBand="0" w:oddHBand="1" w:evenHBand="0" w:firstRowFirstColumn="0" w:firstRowLastColumn="0" w:lastRowFirstColumn="0" w:lastRowLastColumn="0"/>
             </w:pPr>
             <w:r>
-              <w:t xml:space="preserve">Wanneer er een database wordt opgezet of wanneer er code </w:t>
-            </w:r>
-            <w:r>
-              <w:t>geschreven</w:t>
-            </w:r>
-            <w:r>
-              <w:t xml:space="preserve"> moet worden.</w:t>
+              <w:t>Wanneer er een database wordt opgezet of wanneer er code geschreven moet worden.</w:t>
+            </w:r>
+          </w:p>
+        </w:tc>
+        <w:tc>
+          <w:tcPr>
+            <w:tcW w:w="1906" w:type="dxa"/>
+          </w:tcPr>
+          <w:p>
+            <w:pPr>
+              <w:cnfStyle w:val="000000100000" w:firstRow="0" w:lastRow="0" w:firstColumn="0" w:lastColumn="0" w:oddVBand="0" w:evenVBand="0" w:oddHBand="1" w:evenHBand="0" w:firstRowFirstColumn="0" w:firstRowLastColumn="0" w:lastRowFirstColumn="0" w:lastRowLastColumn="0"/>
+            </w:pPr>
+            <w:r>
+              <w:t>1 uur</w:t>
             </w:r>
           </w:p>
         </w:tc>
@@ -1211,7 +1190,7 @@
         <w:tc>
           <w:tcPr>
             <w:cnfStyle w:val="001000000000" w:firstRow="0" w:lastRow="0" w:firstColumn="1" w:lastColumn="0" w:oddVBand="0" w:evenVBand="0" w:oddHBand="0" w:evenHBand="0" w:firstRowFirstColumn="0" w:firstRowLastColumn="0" w:lastRowFirstColumn="0" w:lastRowLastColumn="0"/>
-            <w:tcW w:w="3020" w:type="dxa"/>
+            <w:tcW w:w="2191" w:type="dxa"/>
           </w:tcPr>
           <w:p>
             <w:r>
@@ -1221,7 +1200,7 @@
         </w:tc>
         <w:tc>
           <w:tcPr>
-            <w:tcW w:w="2362" w:type="dxa"/>
+            <w:tcW w:w="2028" w:type="dxa"/>
           </w:tcPr>
           <w:p>
             <w:pPr>
@@ -1234,7 +1213,7 @@
         </w:tc>
         <w:tc>
           <w:tcPr>
-            <w:tcW w:w="3680" w:type="dxa"/>
+            <w:tcW w:w="2937" w:type="dxa"/>
           </w:tcPr>
           <w:p>
             <w:pPr>
@@ -1242,6 +1221,19 @@
             </w:pPr>
             <w:r>
               <w:t>Wanneer er een database wordt opgezet of wanneer er code geschreven moet worden.</w:t>
+            </w:r>
+          </w:p>
+        </w:tc>
+        <w:tc>
+          <w:tcPr>
+            <w:tcW w:w="1906" w:type="dxa"/>
+          </w:tcPr>
+          <w:p>
+            <w:pPr>
+              <w:cnfStyle w:val="000000000000" w:firstRow="0" w:lastRow="0" w:firstColumn="0" w:lastColumn="0" w:oddVBand="0" w:evenVBand="0" w:oddHBand="0" w:evenHBand="0" w:firstRowFirstColumn="0" w:firstRowLastColumn="0" w:lastRowFirstColumn="0" w:lastRowLastColumn="0"/>
+            </w:pPr>
+            <w:r>
+              <w:t>1 uur</w:t>
             </w:r>
           </w:p>
         </w:tc>
@@ -1253,7 +1245,7 @@
         <w:tc>
           <w:tcPr>
             <w:cnfStyle w:val="001000000000" w:firstRow="0" w:lastRow="0" w:firstColumn="1" w:lastColumn="0" w:oddVBand="0" w:evenVBand="0" w:oddHBand="0" w:evenHBand="0" w:firstRowFirstColumn="0" w:firstRowLastColumn="0" w:lastRowFirstColumn="0" w:lastRowLastColumn="0"/>
-            <w:tcW w:w="3020" w:type="dxa"/>
+            <w:tcW w:w="2191" w:type="dxa"/>
           </w:tcPr>
           <w:p>
             <w:r>
@@ -1263,33 +1255,20 @@
         </w:tc>
         <w:tc>
           <w:tcPr>
-            <w:tcW w:w="2362" w:type="dxa"/>
+            <w:tcW w:w="2028" w:type="dxa"/>
           </w:tcPr>
           <w:p>
             <w:pPr>
               <w:cnfStyle w:val="000000100000" w:firstRow="0" w:lastRow="0" w:firstColumn="0" w:lastColumn="0" w:oddVBand="0" w:evenVBand="0" w:oddHBand="1" w:evenHBand="0" w:firstRowFirstColumn="0" w:firstRowLastColumn="0" w:lastRowFirstColumn="0" w:lastRowLastColumn="0"/>
             </w:pPr>
-            <w:proofErr w:type="spellStart"/>
-            <w:r>
-              <w:t>Santino</w:t>
-            </w:r>
-            <w:proofErr w:type="spellEnd"/>
-            <w:r>
-              <w:t xml:space="preserve"> </w:t>
-            </w:r>
-            <w:proofErr w:type="spellStart"/>
-            <w:r>
-              <w:t>Bonora</w:t>
-            </w:r>
-            <w:proofErr w:type="spellEnd"/>
-            <w:r>
-              <w:t xml:space="preserve"> &amp; Tarik Hacialiogullari</w:t>
-            </w:r>
-          </w:p>
-        </w:tc>
-        <w:tc>
-          <w:tcPr>
-            <w:tcW w:w="3680" w:type="dxa"/>
+            <w:r>
+              <w:t>Santino Bonora &amp; Tarik Hacialiogullari</w:t>
+            </w:r>
+          </w:p>
+        </w:tc>
+        <w:tc>
+          <w:tcPr>
+            <w:tcW w:w="2937" w:type="dxa"/>
           </w:tcPr>
           <w:p>
             <w:pPr>
@@ -1297,6 +1276,19 @@
             </w:pPr>
             <w:r>
               <w:t xml:space="preserve">Als er documenten gemaakt moeten worden. </w:t>
+            </w:r>
+          </w:p>
+        </w:tc>
+        <w:tc>
+          <w:tcPr>
+            <w:tcW w:w="1906" w:type="dxa"/>
+          </w:tcPr>
+          <w:p>
+            <w:pPr>
+              <w:cnfStyle w:val="000000100000" w:firstRow="0" w:lastRow="0" w:firstColumn="0" w:lastColumn="0" w:oddVBand="0" w:evenVBand="0" w:oddHBand="1" w:evenHBand="0" w:firstRowFirstColumn="0" w:firstRowLastColumn="0" w:lastRowFirstColumn="0" w:lastRowLastColumn="0"/>
+            </w:pPr>
+            <w:r>
+              <w:t>30 minuten</w:t>
             </w:r>
           </w:p>
         </w:tc>
@@ -1305,66 +1297,50 @@
         <w:tc>
           <w:tcPr>
             <w:cnfStyle w:val="001000000000" w:firstRow="0" w:lastRow="0" w:firstColumn="1" w:lastColumn="0" w:oddVBand="0" w:evenVBand="0" w:oddHBand="0" w:evenHBand="0" w:firstRowFirstColumn="0" w:firstRowLastColumn="0" w:lastRowFirstColumn="0" w:lastRowLastColumn="0"/>
-            <w:tcW w:w="3020" w:type="dxa"/>
-          </w:tcPr>
-          <w:p>
-            <w:r>
-              <w:t xml:space="preserve">MS </w:t>
-            </w:r>
-            <w:proofErr w:type="spellStart"/>
-            <w:r>
-              <w:t>visio</w:t>
-            </w:r>
-            <w:proofErr w:type="spellEnd"/>
-            <w:r>
-              <w:t xml:space="preserve"> 2013</w:t>
-            </w:r>
-          </w:p>
-        </w:tc>
-        <w:tc>
-          <w:tcPr>
-            <w:tcW w:w="2362" w:type="dxa"/>
+            <w:tcW w:w="2191" w:type="dxa"/>
+          </w:tcPr>
+          <w:p>
+            <w:r>
+              <w:t>MS visio 2013</w:t>
+            </w:r>
+          </w:p>
+        </w:tc>
+        <w:tc>
+          <w:tcPr>
+            <w:tcW w:w="2028" w:type="dxa"/>
           </w:tcPr>
           <w:p>
             <w:pPr>
               <w:cnfStyle w:val="000000000000" w:firstRow="0" w:lastRow="0" w:firstColumn="0" w:lastColumn="0" w:oddVBand="0" w:evenVBand="0" w:oddHBand="0" w:evenHBand="0" w:firstRowFirstColumn="0" w:firstRowLastColumn="0" w:lastRowFirstColumn="0" w:lastRowLastColumn="0"/>
             </w:pPr>
-            <w:proofErr w:type="spellStart"/>
-            <w:r>
-              <w:t>Santino</w:t>
-            </w:r>
-            <w:proofErr w:type="spellEnd"/>
-            <w:r>
-              <w:t xml:space="preserve"> </w:t>
-            </w:r>
-            <w:proofErr w:type="spellStart"/>
-            <w:r>
-              <w:t>Bonora</w:t>
-            </w:r>
-            <w:proofErr w:type="spellEnd"/>
-            <w:r>
-              <w:t xml:space="preserve"> &amp; Tarik Hacialiogullari</w:t>
-            </w:r>
-          </w:p>
-        </w:tc>
-        <w:tc>
-          <w:tcPr>
-            <w:tcW w:w="3680" w:type="dxa"/>
+            <w:r>
+              <w:t>Santino Bonora &amp; Tarik Hacialiogullari</w:t>
+            </w:r>
+          </w:p>
+        </w:tc>
+        <w:tc>
+          <w:tcPr>
+            <w:tcW w:w="2937" w:type="dxa"/>
           </w:tcPr>
           <w:p>
             <w:pPr>
               <w:cnfStyle w:val="000000000000" w:firstRow="0" w:lastRow="0" w:firstColumn="0" w:lastColumn="0" w:oddVBand="0" w:evenVBand="0" w:oddHBand="0" w:evenHBand="0" w:firstRowFirstColumn="0" w:firstRowLastColumn="0" w:lastRowFirstColumn="0" w:lastRowLastColumn="0"/>
             </w:pPr>
             <w:r>
-              <w:t xml:space="preserve">Als er </w:t>
-            </w:r>
-            <w:proofErr w:type="spellStart"/>
-            <w:r>
-              <w:t>klassediagrammen</w:t>
-            </w:r>
-            <w:proofErr w:type="spellEnd"/>
-            <w:r>
-              <w:t xml:space="preserve"> gemaakt moeten worden.</w:t>
+              <w:t>Als er klassediagrammen gemaakt moeten worden.</w:t>
+            </w:r>
+          </w:p>
+        </w:tc>
+        <w:tc>
+          <w:tcPr>
+            <w:tcW w:w="1906" w:type="dxa"/>
+          </w:tcPr>
+          <w:p>
+            <w:pPr>
+              <w:cnfStyle w:val="000000000000" w:firstRow="0" w:lastRow="0" w:firstColumn="0" w:lastColumn="0" w:oddVBand="0" w:evenVBand="0" w:oddHBand="0" w:evenHBand="0" w:firstRowFirstColumn="0" w:firstRowLastColumn="0" w:lastRowFirstColumn="0" w:lastRowLastColumn="0"/>
+            </w:pPr>
+            <w:r>
+              <w:t>30 minuten</w:t>
             </w:r>
           </w:p>
         </w:tc>
@@ -1376,7 +1352,7 @@
         <w:tc>
           <w:tcPr>
             <w:cnfStyle w:val="001000000000" w:firstRow="0" w:lastRow="0" w:firstColumn="1" w:lastColumn="0" w:oddVBand="0" w:evenVBand="0" w:oddHBand="0" w:evenHBand="0" w:firstRowFirstColumn="0" w:firstRowLastColumn="0" w:lastRowFirstColumn="0" w:lastRowLastColumn="0"/>
-            <w:tcW w:w="3020" w:type="dxa"/>
+            <w:tcW w:w="2191" w:type="dxa"/>
           </w:tcPr>
           <w:p>
             <w:r>
@@ -1386,7 +1362,7 @@
         </w:tc>
         <w:tc>
           <w:tcPr>
-            <w:tcW w:w="2362" w:type="dxa"/>
+            <w:tcW w:w="2028" w:type="dxa"/>
           </w:tcPr>
           <w:p>
             <w:pPr>
@@ -1399,7 +1375,7 @@
         </w:tc>
         <w:tc>
           <w:tcPr>
-            <w:tcW w:w="3680" w:type="dxa"/>
+            <w:tcW w:w="2937" w:type="dxa"/>
           </w:tcPr>
           <w:p>
             <w:pPr>
@@ -1407,6 +1383,19 @@
             </w:pPr>
             <w:r>
               <w:t xml:space="preserve">Als de globale planning gemaakt moet worden </w:t>
+            </w:r>
+          </w:p>
+        </w:tc>
+        <w:tc>
+          <w:tcPr>
+            <w:tcW w:w="1906" w:type="dxa"/>
+          </w:tcPr>
+          <w:p>
+            <w:pPr>
+              <w:cnfStyle w:val="000000100000" w:firstRow="0" w:lastRow="0" w:firstColumn="0" w:lastColumn="0" w:oddVBand="0" w:evenVBand="0" w:oddHBand="1" w:evenHBand="0" w:firstRowFirstColumn="0" w:firstRowLastColumn="0" w:lastRowFirstColumn="0" w:lastRowLastColumn="0"/>
+            </w:pPr>
+            <w:r>
+              <w:t>30 minuten</w:t>
             </w:r>
           </w:p>
         </w:tc>
@@ -1415,61 +1404,53 @@
         <w:tc>
           <w:tcPr>
             <w:cnfStyle w:val="001000000000" w:firstRow="0" w:lastRow="0" w:firstColumn="1" w:lastColumn="0" w:oddVBand="0" w:evenVBand="0" w:oddHBand="0" w:evenHBand="0" w:firstRowFirstColumn="0" w:firstRowLastColumn="0" w:lastRowFirstColumn="0" w:lastRowLastColumn="0"/>
-            <w:tcW w:w="3020" w:type="dxa"/>
-          </w:tcPr>
-          <w:p>
-            <w:proofErr w:type="spellStart"/>
+            <w:tcW w:w="2191" w:type="dxa"/>
+          </w:tcPr>
+          <w:p>
             <w:r>
               <w:t>Github</w:t>
             </w:r>
-            <w:proofErr w:type="spellEnd"/>
-          </w:p>
-        </w:tc>
-        <w:tc>
-          <w:tcPr>
-            <w:tcW w:w="2362" w:type="dxa"/>
+          </w:p>
+        </w:tc>
+        <w:tc>
+          <w:tcPr>
+            <w:tcW w:w="2028" w:type="dxa"/>
           </w:tcPr>
           <w:p>
             <w:pPr>
               <w:cnfStyle w:val="000000000000" w:firstRow="0" w:lastRow="0" w:firstColumn="0" w:lastColumn="0" w:oddVBand="0" w:evenVBand="0" w:oddHBand="0" w:evenHBand="0" w:firstRowFirstColumn="0" w:firstRowLastColumn="0" w:lastRowFirstColumn="0" w:lastRowLastColumn="0"/>
             </w:pPr>
-            <w:proofErr w:type="spellStart"/>
-            <w:r>
-              <w:t>Santino</w:t>
-            </w:r>
-            <w:proofErr w:type="spellEnd"/>
-            <w:r>
-              <w:t xml:space="preserve"> </w:t>
-            </w:r>
-            <w:proofErr w:type="spellStart"/>
-            <w:r>
-              <w:t>Bonora</w:t>
-            </w:r>
-            <w:proofErr w:type="spellEnd"/>
-            <w:r>
-              <w:t xml:space="preserve"> &amp; Tarik Hacialiogullari</w:t>
-            </w:r>
-          </w:p>
-        </w:tc>
-        <w:tc>
-          <w:tcPr>
-            <w:tcW w:w="3680" w:type="dxa"/>
+            <w:r>
+              <w:t>Santino Bonora &amp; Tarik Hacialiogullari</w:t>
+            </w:r>
+          </w:p>
+        </w:tc>
+        <w:tc>
+          <w:tcPr>
+            <w:tcW w:w="2937" w:type="dxa"/>
           </w:tcPr>
           <w:p>
             <w:pPr>
               <w:cnfStyle w:val="000000000000" w:firstRow="0" w:lastRow="0" w:firstColumn="0" w:lastColumn="0" w:oddVBand="0" w:evenVBand="0" w:oddHBand="0" w:evenHBand="0" w:firstRowFirstColumn="0" w:firstRowLastColumn="0" w:lastRowFirstColumn="0" w:lastRowLastColumn="0"/>
             </w:pPr>
             <w:r>
-              <w:t xml:space="preserve">Als het project gestart is en er bestanden gedeeld moeten worden tussen </w:t>
-            </w:r>
-            <w:proofErr w:type="spellStart"/>
-            <w:r>
-              <w:t>Santino</w:t>
-            </w:r>
-            <w:proofErr w:type="spellEnd"/>
-            <w:r>
-              <w:t xml:space="preserve"> en Tarik</w:t>
-            </w:r>
+              <w:t>Als het project gestart is en er bestanden gedeeld moeten worden tussen Santino en Tarik</w:t>
+            </w:r>
+          </w:p>
+        </w:tc>
+        <w:tc>
+          <w:tcPr>
+            <w:tcW w:w="1906" w:type="dxa"/>
+          </w:tcPr>
+          <w:p>
+            <w:pPr>
+              <w:cnfStyle w:val="000000000000" w:firstRow="0" w:lastRow="0" w:firstColumn="0" w:lastColumn="0" w:oddVBand="0" w:evenVBand="0" w:oddHBand="0" w:evenHBand="0" w:firstRowFirstColumn="0" w:firstRowLastColumn="0" w:lastRowFirstColumn="0" w:lastRowLastColumn="0"/>
+            </w:pPr>
+            <w:r>
+              <w:t>15 minuten</w:t>
+            </w:r>
+            <w:bookmarkStart w:id="2" w:name="_GoBack"/>
+            <w:bookmarkEnd w:id="2"/>
           </w:p>
         </w:tc>
       </w:tr>
@@ -1498,12 +1479,12 @@
       <w:pPr>
         <w:pStyle w:val="Kop1"/>
       </w:pPr>
-      <w:bookmarkStart w:id="2" w:name="_Toc481488913"/>
+      <w:bookmarkStart w:id="3" w:name="_Toc481488913"/>
       <w:r>
         <w:lastRenderedPageBreak/>
         <w:t>Revisie</w:t>
       </w:r>
-      <w:bookmarkEnd w:id="2"/>
+      <w:bookmarkEnd w:id="3"/>
     </w:p>
     <w:p>
       <w:r>
@@ -1803,10 +1784,7 @@
         </w:tc>
       </w:tr>
     </w:tbl>
-    <w:p>
-      <w:bookmarkStart w:id="3" w:name="_GoBack"/>
-      <w:bookmarkEnd w:id="3"/>
-    </w:p>
+    <w:p/>
     <w:sectPr>
       <w:footerReference w:type="default" r:id="rId8"/>
       <w:pgSz w:w="11906" w:h="16838"/>
@@ -1875,7 +1853,7 @@
           <w:rPr>
             <w:noProof/>
           </w:rPr>
-          <w:t>4</w:t>
+          <w:t>2</w:t>
         </w:r>
         <w:r>
           <w:fldChar w:fldCharType="end"/>
@@ -3132,7 +3110,7 @@
 </file>
 
 <file path=customXml/itemProps2.xml><?xml version="1.0" encoding="utf-8"?>
-<ds:datastoreItem xmlns:ds="http://schemas.openxmlformats.org/officeDocument/2006/customXml" ds:itemID="{8D7AC596-A16B-4FC0-A5C8-4EAC3926658A}">
+<ds:datastoreItem xmlns:ds="http://schemas.openxmlformats.org/officeDocument/2006/customXml" ds:itemID="{547B00EF-CC59-474A-B59A-8546F4C5A1E6}">
   <ds:schemaRefs>
     <ds:schemaRef ds:uri="http://schemas.openxmlformats.org/officeDocument/2006/bibliography"/>
   </ds:schemaRefs>

</xml_diff>